<commit_message>
update oa question operator and student info add
</commit_message>
<xml_diff>
--- a/doc/接口文档.docx
+++ b/doc/接口文档.docx
@@ -67,10 +67,7 @@
         <w:t xml:space="preserve"> application/json</w:t>
       </w:r>
     </w:p>
-    <w:p>
-      <w:bookmarkStart w:id="0" w:name="_GoBack"/>
-      <w:bookmarkEnd w:id="0"/>
-    </w:p>
+    <w:p/>
     <w:p>
       <w:pPr>
         <w:pStyle w:val="a3"/>
@@ -129,7 +126,7 @@
       <w:r>
         <w:t xml:space="preserve"> </w:t>
       </w:r>
-      <w:hyperlink r:id="rId5" w:history="1">
+      <w:hyperlink r:id="rId7" w:history="1">
         <w:r>
           <w:rPr>
             <w:rStyle w:val="a4"/>
@@ -777,7 +774,7 @@
                 <w:b/>
                 <w:color w:val="833C0B" w:themeColor="accent2" w:themeShade="80"/>
               </w:rPr>
-              <w:t>码：1,</w:t>
+              <w:t>码：1</w:t>
             </w:r>
             <w:r>
               <w:rPr>
@@ -792,19 +789,36 @@
                 <w:b/>
                 <w:color w:val="833C0B" w:themeColor="accent2" w:themeShade="80"/>
               </w:rPr>
-              <w:t>未审核，2，已审核</w:t>
+              <w:t>未审核，2审核</w:t>
+            </w:r>
+            <w:r>
+              <w:rPr>
+                <w:rFonts w:hint="eastAsia"/>
+                <w:b/>
+                <w:color w:val="833C0B" w:themeColor="accent2" w:themeShade="80"/>
+              </w:rPr>
+              <w:t>已通过， 3审核未通过，4</w:t>
+            </w:r>
+            <w:r>
+              <w:rPr>
+                <w:b/>
+                <w:color w:val="833C0B" w:themeColor="accent2" w:themeShade="80"/>
+              </w:rPr>
+              <w:t xml:space="preserve"> </w:t>
+            </w:r>
+            <w:r>
+              <w:rPr>
+                <w:rFonts w:hint="eastAsia"/>
+                <w:b/>
+                <w:color w:val="833C0B" w:themeColor="accent2" w:themeShade="80"/>
+              </w:rPr>
+              <w:t>以删除</w:t>
             </w:r>
           </w:p>
         </w:tc>
       </w:tr>
     </w:tbl>
-    <w:p>
-      <w:pPr>
-        <w:rPr>
-          <w:rFonts w:hint="eastAsia"/>
-        </w:rPr>
-      </w:pPr>
-    </w:p>
+    <w:p/>
     <w:p>
       <w:pPr>
         <w:pStyle w:val="a3"/>
@@ -855,25 +869,32 @@
         </w:rPr>
         <w:t xml:space="preserve"> </w:t>
       </w:r>
-      <w:hyperlink r:id="rId6" w:history="1">
+      <w:hyperlink r:id="rId8" w:history="1">
         <w:r>
           <w:rPr>
             <w:rStyle w:val="a4"/>
           </w:rPr>
-          <w:t>http://localhost:8080/api/addQuestion?reviewerId=1&amp;topicId=0</w:t>
+          <w:t>http://localhost:8080/api/addQuestion?uploadId=2&amp;topicId=0&amp;status=2&amp;keyWord</w:t>
         </w:r>
       </w:hyperlink>
       <w:r>
         <w:rPr>
           <w:rStyle w:val="a4"/>
         </w:rPr>
-        <w:t>&amp;status=</w:t>
+        <w:t>=</w:t>
       </w:r>
       <w:r>
         <w:rPr>
           <w:rStyle w:val="a4"/>
-        </w:rPr>
-        <w:t>1</w:t>
+          <w:rFonts w:hint="eastAsia"/>
+        </w:rPr>
+        <w:t>王&amp;</w:t>
+      </w:r>
+      <w:r>
+        <w:rPr>
+          <w:rStyle w:val="a4"/>
+        </w:rPr>
+        <w:t>date=2018-06-06</w:t>
       </w:r>
     </w:p>
     <w:p>
@@ -913,7 +934,14 @@
           <w:b/>
           <w:color w:val="0070C0"/>
         </w:rPr>
-        <w:t>reviewerId</w:t>
+        <w:t>upload</w:t>
+      </w:r>
+      <w:r>
+        <w:rPr>
+          <w:b/>
+          <w:color w:val="0070C0"/>
+        </w:rPr>
+        <w:t>Id</w:t>
       </w:r>
       <w:proofErr w:type="spellEnd"/>
       <w:r>
@@ -1031,14 +1059,6 @@
         </w:rPr>
         <w:t>当</w:t>
       </w:r>
-      <w:r>
-        <w:rPr>
-          <w:rFonts w:hint="eastAsia"/>
-          <w:b/>
-          <w:color w:val="0070C0"/>
-        </w:rPr>
-        <w:t>不使用</w:t>
-      </w:r>
       <w:proofErr w:type="spellStart"/>
       <w:r>
         <w:rPr>
@@ -1065,61 +1085,88 @@
       </w:r>
       <w:r>
         <w:rPr>
-          <w:rFonts w:hint="eastAsia"/>
-          <w:b/>
-          <w:color w:val="0070C0"/>
-        </w:rPr>
-        <w:t>或者</w:t>
+          <w:b/>
+          <w:color w:val="0070C0"/>
+        </w:rPr>
+        <w:t xml:space="preserve">= 0 </w:t>
+      </w:r>
+      <w:r>
+        <w:rPr>
+          <w:rFonts w:hint="eastAsia"/>
+          <w:b/>
+          <w:color w:val="0070C0"/>
+        </w:rPr>
+        <w:t>时</w:t>
+      </w:r>
+      <w:r>
+        <w:rPr>
+          <w:rFonts w:hint="eastAsia"/>
+          <w:b/>
+          <w:color w:val="0070C0"/>
+        </w:rPr>
+        <w:t>上传</w:t>
+      </w:r>
+      <w:r>
+        <w:rPr>
+          <w:rFonts w:hint="eastAsia"/>
+          <w:b/>
+          <w:color w:val="0070C0"/>
+        </w:rPr>
+        <w:t>人不作为条件</w:t>
+      </w:r>
+    </w:p>
+    <w:p>
+      <w:pPr>
+        <w:rPr>
+          <w:b/>
+          <w:color w:val="0070C0"/>
+        </w:rPr>
+      </w:pPr>
+      <w:r>
+        <w:rPr>
+          <w:rFonts w:hint="eastAsia"/>
+          <w:b/>
+          <w:color w:val="0070C0"/>
+        </w:rPr>
+        <w:t>当</w:t>
       </w:r>
       <w:proofErr w:type="spellStart"/>
       <w:r>
         <w:rPr>
-          <w:b/>
-          <w:color w:val="0070C0"/>
-        </w:rPr>
-        <w:t>reviewerId</w:t>
+          <w:rFonts w:hint="eastAsia"/>
+          <w:b/>
+          <w:color w:val="0070C0"/>
+        </w:rPr>
+        <w:t>t</w:t>
+      </w:r>
+      <w:r>
+        <w:rPr>
+          <w:b/>
+          <w:color w:val="0070C0"/>
+        </w:rPr>
+        <w:t>opi</w:t>
+      </w:r>
+      <w:r>
+        <w:rPr>
+          <w:b/>
+          <w:color w:val="0070C0"/>
+        </w:rPr>
+        <w:t>c</w:t>
+      </w:r>
+      <w:r>
+        <w:rPr>
+          <w:b/>
+          <w:color w:val="0070C0"/>
+        </w:rPr>
+        <w:t>Id</w:t>
       </w:r>
       <w:proofErr w:type="spellEnd"/>
       <w:r>
         <w:rPr>
-          <w:rFonts w:hint="eastAsia"/>
-          <w:b/>
-          <w:color w:val="0070C0"/>
-        </w:rPr>
-        <w:t>的时候设置,</w:t>
-      </w:r>
-    </w:p>
-    <w:p>
-      <w:pPr>
-        <w:rPr>
-          <w:rFonts w:hint="eastAsia"/>
-          <w:b/>
-          <w:color w:val="0070C0"/>
-        </w:rPr>
-      </w:pPr>
-      <w:r>
-        <w:rPr>
-          <w:rFonts w:hint="eastAsia"/>
-          <w:b/>
-          <w:color w:val="0070C0"/>
-        </w:rPr>
-        <w:t>当</w:t>
-      </w:r>
-      <w:proofErr w:type="spellStart"/>
-      <w:r>
-        <w:rPr>
-          <w:b/>
-          <w:color w:val="0070C0"/>
-        </w:rPr>
-        <w:t>reviewerId</w:t>
-      </w:r>
-      <w:proofErr w:type="spellEnd"/>
-      <w:r>
-        <w:rPr>
-          <w:b/>
-          <w:color w:val="0070C0"/>
-        </w:rPr>
-        <w:t xml:space="preserve"> = 0</w:t>
+          <w:b/>
+          <w:color w:val="0070C0"/>
+        </w:rPr>
+        <w:t>=</w:t>
       </w:r>
       <w:r>
         <w:rPr>
@@ -1130,65 +1177,10 @@
       </w:r>
       <w:r>
         <w:rPr>
-          <w:rFonts w:hint="eastAsia"/>
-          <w:b/>
-          <w:color w:val="0070C0"/>
-        </w:rPr>
-        <w:t>时审核人不作为条件</w:t>
-      </w:r>
-    </w:p>
-    <w:p>
-      <w:pPr>
-        <w:rPr>
-          <w:b/>
-          <w:color w:val="0070C0"/>
-        </w:rPr>
-      </w:pPr>
-      <w:r>
-        <w:rPr>
-          <w:rFonts w:hint="eastAsia"/>
-          <w:b/>
-          <w:color w:val="0070C0"/>
-        </w:rPr>
-        <w:t>当</w:t>
-      </w:r>
-      <w:proofErr w:type="spellStart"/>
-      <w:r>
-        <w:rPr>
-          <w:rFonts w:hint="eastAsia"/>
-          <w:b/>
-          <w:color w:val="0070C0"/>
-        </w:rPr>
-        <w:t>t</w:t>
-      </w:r>
-      <w:r>
-        <w:rPr>
-          <w:b/>
-          <w:color w:val="0070C0"/>
-        </w:rPr>
-        <w:t>opi</w:t>
-      </w:r>
-      <w:r>
-        <w:rPr>
-          <w:b/>
-          <w:color w:val="0070C0"/>
-        </w:rPr>
-        <w:t>c</w:t>
-      </w:r>
-      <w:r>
-        <w:rPr>
-          <w:b/>
-          <w:color w:val="0070C0"/>
-        </w:rPr>
-        <w:t>Id</w:t>
-      </w:r>
-      <w:proofErr w:type="spellEnd"/>
-      <w:r>
-        <w:rPr>
-          <w:b/>
-          <w:color w:val="0070C0"/>
-        </w:rPr>
-        <w:t>=</w:t>
+          <w:b/>
+          <w:color w:val="0070C0"/>
+        </w:rPr>
+        <w:t>0</w:t>
       </w:r>
       <w:r>
         <w:rPr>
@@ -1199,10 +1191,49 @@
       </w:r>
       <w:r>
         <w:rPr>
-          <w:b/>
-          <w:color w:val="0070C0"/>
-        </w:rPr>
-        <w:t>0</w:t>
+          <w:rFonts w:hint="eastAsia"/>
+          <w:b/>
+          <w:color w:val="0070C0"/>
+        </w:rPr>
+        <w:t>时 知识点不作为条件</w:t>
+      </w:r>
+    </w:p>
+    <w:p>
+      <w:pPr>
+        <w:rPr>
+          <w:b/>
+          <w:color w:val="0070C0"/>
+        </w:rPr>
+      </w:pPr>
+      <w:r>
+        <w:rPr>
+          <w:b/>
+          <w:color w:val="0070C0"/>
+        </w:rPr>
+        <w:t xml:space="preserve">status </w:t>
+      </w:r>
+      <w:r>
+        <w:rPr>
+          <w:rFonts w:hint="eastAsia"/>
+          <w:b/>
+          <w:color w:val="0070C0"/>
+        </w:rPr>
+        <w:t xml:space="preserve">状态为必填条件 </w:t>
+      </w:r>
+      <w:r>
+        <w:rPr>
+          <w:b/>
+          <w:color w:val="0070C0"/>
+        </w:rPr>
+        <w:t xml:space="preserve">1 </w:t>
+      </w:r>
+      <w:r>
+        <w:rPr>
+          <w:rFonts w:hint="eastAsia"/>
+          <w:b/>
+          <w:color w:val="0070C0"/>
+        </w:rPr>
+        <w:t>未审核， 2</w:t>
       </w:r>
       <w:r>
         <w:rPr>
@@ -1217,91 +1248,21 @@
           <w:b/>
           <w:color w:val="0070C0"/>
         </w:rPr>
-        <w:t>时 知识点不作为条件</w:t>
-      </w:r>
-    </w:p>
-    <w:p>
-      <w:pPr>
-        <w:rPr>
-          <w:rFonts w:hint="eastAsia"/>
-          <w:b/>
-          <w:color w:val="0070C0"/>
-        </w:rPr>
-      </w:pPr>
-      <w:r>
-        <w:rPr>
-          <w:b/>
-          <w:color w:val="0070C0"/>
-        </w:rPr>
-        <w:t xml:space="preserve">status </w:t>
-      </w:r>
-      <w:r>
-        <w:rPr>
-          <w:rFonts w:hint="eastAsia"/>
-          <w:b/>
-          <w:color w:val="0070C0"/>
-        </w:rPr>
-        <w:t>状态为必</w:t>
-      </w:r>
-      <w:proofErr w:type="gramStart"/>
-      <w:r>
-        <w:rPr>
-          <w:rFonts w:hint="eastAsia"/>
-          <w:b/>
-          <w:color w:val="0070C0"/>
-        </w:rPr>
-        <w:t>填条件</w:t>
-      </w:r>
-      <w:proofErr w:type="gramEnd"/>
-      <w:r>
-        <w:rPr>
-          <w:rFonts w:hint="eastAsia"/>
-          <w:b/>
-          <w:color w:val="0070C0"/>
-        </w:rPr>
-        <w:t xml:space="preserve"> </w:t>
-      </w:r>
-      <w:r>
-        <w:rPr>
-          <w:b/>
-          <w:color w:val="0070C0"/>
-        </w:rPr>
-        <w:t xml:space="preserve">1 </w:t>
-      </w:r>
-      <w:r>
-        <w:rPr>
-          <w:rFonts w:hint="eastAsia"/>
-          <w:b/>
-          <w:color w:val="0070C0"/>
-        </w:rPr>
-        <w:t>未审核， 2</w:t>
-      </w:r>
-      <w:r>
-        <w:rPr>
-          <w:b/>
-          <w:color w:val="0070C0"/>
-        </w:rPr>
-        <w:t xml:space="preserve"> </w:t>
-      </w:r>
-      <w:r>
-        <w:rPr>
-          <w:rFonts w:hint="eastAsia"/>
-          <w:b/>
-          <w:color w:val="0070C0"/>
-        </w:rPr>
-        <w:t>审核通过</w:t>
+        <w:t>审核</w:t>
+      </w:r>
+      <w:r>
+        <w:rPr>
+          <w:rFonts w:hint="eastAsia"/>
+          <w:b/>
+          <w:color w:val="0070C0"/>
+        </w:rPr>
+        <w:t>已通过， 3 审核未通过</w:t>
       </w:r>
     </w:p>
     <w:p/>
     <w:p/>
     <w:p/>
-    <w:p>
-      <w:pPr>
-        <w:rPr>
-          <w:rFonts w:hint="eastAsia"/>
-        </w:rPr>
-      </w:pPr>
-    </w:p>
+    <w:p/>
     <w:p>
       <w:r>
         <w:rPr>
@@ -1529,20 +1490,8 @@
         <w:t>":"这是个答案","pic":"www.baidu.com","topicdId":5}]</w:t>
       </w:r>
     </w:p>
-    <w:p>
-      <w:pPr>
-        <w:rPr>
-          <w:rFonts w:hint="eastAsia"/>
-        </w:rPr>
-      </w:pPr>
-    </w:p>
-    <w:p>
-      <w:pPr>
-        <w:rPr>
-          <w:rFonts w:hint="eastAsia"/>
-        </w:rPr>
-      </w:pPr>
-    </w:p>
+    <w:p/>
+    <w:p/>
     <w:p>
       <w:pPr>
         <w:pStyle w:val="a3"/>
@@ -1831,7 +1780,7 @@
         </w:rPr>
         <w:t xml:space="preserve"> </w:t>
       </w:r>
-      <w:hyperlink r:id="rId7" w:history="1">
+      <w:hyperlink r:id="rId9" w:history="1">
         <w:r>
           <w:rPr>
             <w:rStyle w:val="a4"/>
@@ -1873,22 +1822,424 @@
       </w:r>
     </w:p>
     <w:p>
-      <w:pPr>
-        <w:rPr>
-          <w:rFonts w:hint="eastAsia"/>
-        </w:rPr>
-      </w:pPr>
       <w:r>
         <w:tab/>
-      </w:r>
+        <w:t>"id":</w:t>
+      </w:r>
+      <w:r>
+        <w:rPr>
+          <w:rFonts w:hint="eastAsia"/>
+        </w:rPr>
+        <w:t>2</w:t>
+      </w:r>
+      <w:r>
+        <w:t>,</w:t>
+      </w:r>
+    </w:p>
+    <w:p>
+      <w:pPr>
+        <w:ind w:firstLine="420"/>
+      </w:pPr>
+      <w:r>
+        <w:t>"uploadId":</w:t>
+      </w:r>
+      <w:r>
+        <w:rPr>
+          <w:rFonts w:hint="eastAsia"/>
+        </w:rPr>
+        <w:t>2</w:t>
+      </w:r>
+      <w:r>
+        <w:t>,</w:t>
+      </w:r>
+    </w:p>
+    <w:p>
+      <w:pPr>
+        <w:ind w:leftChars="200" w:left="420"/>
+      </w:pPr>
       <w:r>
         <w:t>"</w:t>
       </w:r>
       <w:r>
-        <w:t>id</w:t>
-      </w:r>
-      <w:r>
-        <w:t>":</w:t>
+        <w:t>reviewer</w:t>
+      </w:r>
+      <w:r>
+        <w:t>Id":</w:t>
+      </w:r>
+      <w:r>
+        <w:rPr>
+          <w:rFonts w:hint="eastAsia"/>
+        </w:rPr>
+        <w:t>4</w:t>
+      </w:r>
+      <w:r>
+        <w:t>,</w:t>
+      </w:r>
+    </w:p>
+    <w:p>
+      <w:pPr>
+        <w:ind w:firstLine="420"/>
+      </w:pPr>
+      <w:r>
+        <w:t>"topicId":</w:t>
+      </w:r>
+      <w:r>
+        <w:rPr>
+          <w:rFonts w:hint="eastAsia"/>
+        </w:rPr>
+        <w:t>3</w:t>
+      </w:r>
+      <w:r>
+        <w:t>,</w:t>
+      </w:r>
+    </w:p>
+    <w:p>
+      <w:pPr>
+        <w:ind w:firstLine="420"/>
+      </w:pPr>
+      <w:r>
+        <w:t>"title":"</w:t>
+      </w:r>
+      <w:r>
+        <w:rPr>
+          <w:rFonts w:hint="eastAsia"/>
+        </w:rPr>
+        <w:t>这是个故事</w:t>
+      </w:r>
+      <w:r>
+        <w:t>",</w:t>
+      </w:r>
+    </w:p>
+    <w:p>
+      <w:pPr>
+        <w:ind w:firstLine="420"/>
+      </w:pPr>
+      <w:r>
+        <w:t>"</w:t>
+      </w:r>
+      <w:proofErr w:type="spellStart"/>
+      <w:r>
+        <w:t>questionBody</w:t>
+      </w:r>
+      <w:proofErr w:type="spellEnd"/>
+      <w:r>
+        <w:t>":"</w:t>
+      </w:r>
+      <w:r>
+        <w:rPr>
+          <w:rFonts w:hint="eastAsia"/>
+        </w:rPr>
+        <w:t>天王盖地虎</w:t>
+      </w:r>
+      <w:r>
+        <w:t>",</w:t>
+      </w:r>
+    </w:p>
+    <w:p>
+      <w:pPr>
+        <w:ind w:firstLine="420"/>
+      </w:pPr>
+      <w:r>
+        <w:t>"</w:t>
+      </w:r>
+      <w:proofErr w:type="spellStart"/>
+      <w:r>
+        <w:t>questionAnalysis</w:t>
+      </w:r>
+      <w:proofErr w:type="spellEnd"/>
+      <w:r>
+        <w:t>":"</w:t>
+      </w:r>
+      <w:r>
+        <w:rPr>
+          <w:rFonts w:hint="eastAsia"/>
+        </w:rPr>
+        <w:t>你是王老五</w:t>
+      </w:r>
+      <w:r>
+        <w:t>",</w:t>
+      </w:r>
+    </w:p>
+    <w:p>
+      <w:pPr>
+        <w:ind w:firstLine="420"/>
+      </w:pPr>
+      <w:r>
+        <w:t>"pic":"www.baidu.com",</w:t>
+      </w:r>
+    </w:p>
+    <w:p>
+      <w:pPr>
+        <w:ind w:firstLine="420"/>
+      </w:pPr>
+      <w:r>
+        <w:t>"status":1</w:t>
+      </w:r>
+    </w:p>
+    <w:p>
+      <w:r>
+        <w:t>}</w:t>
+      </w:r>
+    </w:p>
+    <w:p>
+      <w:pPr>
+        <w:rPr>
+          <w:b/>
+          <w:color w:val="C00000"/>
+        </w:rPr>
+      </w:pPr>
+    </w:p>
+    <w:p>
+      <w:pPr>
+        <w:rPr>
+          <w:b/>
+          <w:color w:val="C00000"/>
+        </w:rPr>
+      </w:pPr>
+      <w:r>
+        <w:rPr>
+          <w:b/>
+          <w:color w:val="C00000"/>
+        </w:rPr>
+        <w:t>http://localhost:8080/api/addQuestion?</w:t>
+      </w:r>
+      <w:r>
+        <w:rPr>
+          <w:b/>
+          <w:color w:val="C00000"/>
+        </w:rPr>
+        <w:t>id=2&amp;</w:t>
+      </w:r>
+      <w:r>
+        <w:rPr>
+          <w:b/>
+          <w:color w:val="C00000"/>
+        </w:rPr>
+        <w:t>uploadId=2&amp;reviewerId=4&amp;topicId=3&amp;title=我很忧伤啊&amp;</w:t>
+      </w:r>
+      <w:proofErr w:type="spellStart"/>
+      <w:r>
+        <w:rPr>
+          <w:b/>
+          <w:color w:val="C00000"/>
+        </w:rPr>
+        <w:t>questionBody</w:t>
+      </w:r>
+      <w:proofErr w:type="spellEnd"/>
+      <w:r>
+        <w:rPr>
+          <w:b/>
+          <w:color w:val="C00000"/>
+        </w:rPr>
+        <w:t>=请说一下忧伤的概念&amp;</w:t>
+      </w:r>
+      <w:proofErr w:type="spellStart"/>
+      <w:r>
+        <w:rPr>
+          <w:b/>
+          <w:color w:val="C00000"/>
+        </w:rPr>
+        <w:t>questionAnalysis</w:t>
+      </w:r>
+      <w:proofErr w:type="spellEnd"/>
+      <w:r>
+        <w:rPr>
+          <w:b/>
+          <w:color w:val="C00000"/>
+        </w:rPr>
+        <w:t>=忧伤还是快乐&amp;pic=www.baidu.com&amp;status=1</w:t>
+      </w:r>
+    </w:p>
+    <w:p>
+      <w:pPr>
+        <w:rPr>
+          <w:b/>
+          <w:color w:val="C00000"/>
+        </w:rPr>
+      </w:pPr>
+    </w:p>
+    <w:p>
+      <w:pPr>
+        <w:rPr>
+          <w:b/>
+          <w:color w:val="C00000"/>
+        </w:rPr>
+      </w:pPr>
+    </w:p>
+    <w:p>
+      <w:pPr>
+        <w:rPr>
+          <w:b/>
+          <w:color w:val="C00000"/>
+        </w:rPr>
+      </w:pPr>
+    </w:p>
+    <w:p>
+      <w:pPr>
+        <w:rPr>
+          <w:b/>
+          <w:color w:val="C00000"/>
+        </w:rPr>
+      </w:pPr>
+    </w:p>
+    <w:p>
+      <w:pPr>
+        <w:rPr>
+          <w:b/>
+          <w:color w:val="C00000"/>
+        </w:rPr>
+      </w:pPr>
+    </w:p>
+    <w:p>
+      <w:pPr>
+        <w:rPr>
+          <w:b/>
+          <w:color w:val="C00000"/>
+        </w:rPr>
+      </w:pPr>
+    </w:p>
+    <w:p>
+      <w:pPr>
+        <w:rPr>
+          <w:b/>
+          <w:color w:val="C00000"/>
+        </w:rPr>
+      </w:pPr>
+    </w:p>
+    <w:p>
+      <w:pPr>
+        <w:rPr>
+          <w:b/>
+          <w:color w:val="C00000"/>
+        </w:rPr>
+      </w:pPr>
+    </w:p>
+    <w:p>
+      <w:pPr>
+        <w:rPr>
+          <w:b/>
+          <w:color w:val="C00000"/>
+        </w:rPr>
+      </w:pPr>
+    </w:p>
+    <w:p>
+      <w:pPr>
+        <w:pStyle w:val="a3"/>
+        <w:numPr>
+          <w:ilvl w:val="0"/>
+          <w:numId w:val="1"/>
+        </w:numPr>
+        <w:ind w:firstLineChars="0"/>
+        <w:rPr>
+          <w:b/>
+          <w:color w:val="C00000"/>
+        </w:rPr>
+      </w:pPr>
+      <w:r>
+        <w:rPr>
+          <w:rFonts w:hint="eastAsia"/>
+          <w:b/>
+          <w:color w:val="C00000"/>
+        </w:rPr>
+        <w:t>更新状态</w:t>
+      </w:r>
+      <w:r>
+        <w:rPr>
+          <w:rFonts w:hint="eastAsia"/>
+          <w:b/>
+          <w:color w:val="C00000"/>
+        </w:rPr>
+        <w:t xml:space="preserve"> </w:t>
+      </w:r>
+      <w:proofErr w:type="spellStart"/>
+      <w:r>
+        <w:rPr>
+          <w:b/>
+          <w:color w:val="C00000"/>
+        </w:rPr>
+        <w:t>auditQuestion</w:t>
+      </w:r>
+      <w:proofErr w:type="spellEnd"/>
+    </w:p>
+    <w:p>
+      <w:pPr>
+        <w:rPr>
+          <w:rStyle w:val="a4"/>
+          <w:color w:val="833C0B" w:themeColor="accent2" w:themeShade="80"/>
+        </w:rPr>
+      </w:pPr>
+      <w:r>
+        <w:rPr>
+          <w:rFonts w:hint="eastAsia"/>
+          <w:b/>
+          <w:color w:val="000000" w:themeColor="text1"/>
+        </w:rPr>
+        <w:t>U</w:t>
+      </w:r>
+      <w:r>
+        <w:rPr>
+          <w:b/>
+          <w:color w:val="000000" w:themeColor="text1"/>
+        </w:rPr>
+        <w:t>RI</w:t>
+      </w:r>
+      <w:r>
+        <w:rPr>
+          <w:b/>
+          <w:color w:val="C00000"/>
+        </w:rPr>
+        <w:t>:</w:t>
+      </w:r>
+      <w:r>
+        <w:rPr>
+          <w:rStyle w:val="a4"/>
+          <w:color w:val="833C0B" w:themeColor="accent2" w:themeShade="80"/>
+        </w:rPr>
+        <w:t xml:space="preserve"> </w:t>
+      </w:r>
+      <w:r>
+        <w:rPr>
+          <w:rStyle w:val="a4"/>
+          <w:color w:val="833C0B" w:themeColor="accent2" w:themeShade="80"/>
+        </w:rPr>
+        <w:t>http://localhost:8080/api/addQuestion/auditQuestion?id=2&amp;status=2</w:t>
+      </w:r>
+    </w:p>
+    <w:p>
+      <w:pPr>
+        <w:rPr>
+          <w:b/>
+          <w:color w:val="0070C0"/>
+        </w:rPr>
+      </w:pPr>
+      <w:r>
+        <w:rPr>
+          <w:rFonts w:hint="eastAsia"/>
+          <w:b/>
+          <w:color w:val="0070C0"/>
+        </w:rPr>
+        <w:t>请求方法：</w:t>
+      </w:r>
+      <w:r>
+        <w:rPr>
+          <w:b/>
+          <w:color w:val="0070C0"/>
+        </w:rPr>
+        <w:t>POST</w:t>
+      </w:r>
+    </w:p>
+    <w:p>
+      <w:r>
+        <w:t>{</w:t>
+      </w:r>
+      <w:r>
+        <w:tab/>
+      </w:r>
+    </w:p>
+    <w:p>
+      <w:r>
+        <w:tab/>
+        <w:t>"id":</w:t>
       </w:r>
       <w:r>
         <w:rPr>
@@ -1905,220 +2256,266 @@
         <w:ind w:firstLine="420"/>
       </w:pPr>
       <w:r>
-        <w:t>"uploadId":</w:t>
-      </w:r>
-      <w:r>
-        <w:rPr>
-          <w:rFonts w:hint="eastAsia"/>
-        </w:rPr>
-        <w:t>2</w:t>
-      </w:r>
-      <w:r>
-        <w:t>,</w:t>
-      </w:r>
-    </w:p>
-    <w:p>
-      <w:pPr>
-        <w:ind w:leftChars="200" w:left="420"/>
-      </w:pPr>
+        <w:t>"status":2</w:t>
+      </w:r>
+    </w:p>
+    <w:p>
+      <w:r>
+        <w:t>}</w:t>
+      </w:r>
+    </w:p>
+    <w:p>
+      <w:pPr>
+        <w:rPr>
+          <w:rFonts w:hint="eastAsia"/>
+        </w:rPr>
+      </w:pPr>
+    </w:p>
+    <w:p>
+      <w:pPr>
+        <w:rPr>
+          <w:b/>
+          <w:color w:val="C00000"/>
+        </w:rPr>
+      </w:pPr>
+    </w:p>
+    <w:p>
+      <w:pPr>
+        <w:pStyle w:val="a3"/>
+        <w:numPr>
+          <w:ilvl w:val="0"/>
+          <w:numId w:val="1"/>
+        </w:numPr>
+        <w:ind w:firstLineChars="0"/>
+        <w:rPr>
+          <w:b/>
+          <w:color w:val="C00000"/>
+        </w:rPr>
+      </w:pPr>
+      <w:r>
+        <w:rPr>
+          <w:rFonts w:hint="eastAsia"/>
+          <w:b/>
+          <w:color w:val="C00000"/>
+        </w:rPr>
+        <w:t>学生信息录入</w:t>
+      </w:r>
+    </w:p>
+    <w:p>
+      <w:pPr>
+        <w:rPr>
+          <w:b/>
+          <w:color w:val="C00000"/>
+        </w:rPr>
+      </w:pPr>
+      <w:r>
+        <w:rPr>
+          <w:b/>
+          <w:color w:val="000000" w:themeColor="text1"/>
+        </w:rPr>
+        <w:t>URI:</w:t>
+      </w:r>
+      <w:r>
+        <w:rPr>
+          <w:rStyle w:val="a4"/>
+          <w:color w:val="833C0B" w:themeColor="accent2" w:themeShade="80"/>
+        </w:rPr>
+        <w:t xml:space="preserve"> </w:t>
+      </w:r>
+      <w:hyperlink r:id="rId10" w:history="1">
+        <w:r>
+          <w:rPr>
+            <w:rStyle w:val="a4"/>
+            <w:color w:val="833C0B" w:themeColor="accent2" w:themeShade="80"/>
+          </w:rPr>
+          <w:t>http://localhost:8080/api/studentOperation</w:t>
+        </w:r>
+      </w:hyperlink>
+    </w:p>
+    <w:p>
+      <w:pPr>
+        <w:rPr>
+          <w:b/>
+          <w:color w:val="0070C0"/>
+        </w:rPr>
+      </w:pPr>
+      <w:r>
+        <w:rPr>
+          <w:rFonts w:hint="eastAsia"/>
+          <w:b/>
+          <w:color w:val="0070C0"/>
+        </w:rPr>
+        <w:t>请求方法：POST</w:t>
+      </w:r>
+    </w:p>
+    <w:p>
+      <w:r>
+        <w:t>{</w:t>
+      </w:r>
+    </w:p>
+    <w:p>
+      <w:r>
+        <w:t>"sex":1,</w:t>
+      </w:r>
+    </w:p>
+    <w:p>
+      <w:r>
+        <w:t>"age":39,</w:t>
+      </w:r>
+    </w:p>
+    <w:p>
+      <w:r>
+        <w:t>"phone":"12306",</w:t>
+      </w:r>
+    </w:p>
+    <w:p>
+      <w:r>
+        <w:t>"name":"安</w:t>
+      </w:r>
+      <w:proofErr w:type="gramStart"/>
+      <w:r>
+        <w:t>倍晋三</w:t>
+      </w:r>
+      <w:proofErr w:type="gramEnd"/>
+      <w:r>
+        <w:t>",</w:t>
+      </w:r>
+    </w:p>
+    <w:p>
       <w:r>
         <w:t>"</w:t>
       </w:r>
-      <w:r>
-        <w:t>reviewer</w:t>
-      </w:r>
-      <w:r>
-        <w:t>Id":</w:t>
-      </w:r>
-      <w:r>
-        <w:rPr>
-          <w:rFonts w:hint="eastAsia"/>
-        </w:rPr>
-        <w:t>4</w:t>
-      </w:r>
-      <w:r>
-        <w:t>,</w:t>
-      </w:r>
-    </w:p>
-    <w:p>
-      <w:pPr>
-        <w:ind w:firstLine="420"/>
-      </w:pPr>
-      <w:r>
-        <w:t>"topicId":</w:t>
-      </w:r>
-      <w:r>
-        <w:rPr>
-          <w:rFonts w:hint="eastAsia"/>
-        </w:rPr>
-        <w:t>3</w:t>
-      </w:r>
-      <w:r>
-        <w:t>,</w:t>
-      </w:r>
-    </w:p>
-    <w:p>
-      <w:pPr>
-        <w:ind w:firstLine="420"/>
-      </w:pPr>
-      <w:r>
-        <w:t>"title":"</w:t>
-      </w:r>
-      <w:r>
-        <w:rPr>
-          <w:rFonts w:hint="eastAsia"/>
-        </w:rPr>
-        <w:t>这是个故事</w:t>
-      </w:r>
-      <w:r>
-        <w:t>",</w:t>
-      </w:r>
-    </w:p>
-    <w:p>
-      <w:pPr>
-        <w:ind w:firstLine="420"/>
-      </w:pPr>
-      <w:r>
-        <w:t>"</w:t>
-      </w:r>
       <w:proofErr w:type="spellStart"/>
       <w:r>
-        <w:t>questionBody</w:t>
+        <w:t>weixin</w:t>
       </w:r>
       <w:proofErr w:type="spellEnd"/>
       <w:r>
-        <w:t>":"</w:t>
-      </w:r>
-      <w:r>
-        <w:rPr>
-          <w:rFonts w:hint="eastAsia"/>
-        </w:rPr>
-        <w:t>天王盖地虎</w:t>
-      </w:r>
-      <w:r>
-        <w:t>",</w:t>
-      </w:r>
-    </w:p>
-    <w:p>
-      <w:pPr>
-        <w:ind w:firstLine="420"/>
-      </w:pPr>
-      <w:r>
-        <w:t>"</w:t>
-      </w:r>
-      <w:proofErr w:type="spellStart"/>
-      <w:r>
-        <w:t>questionAnalysis</w:t>
-      </w:r>
-      <w:proofErr w:type="spellEnd"/>
-      <w:r>
-        <w:t>":"</w:t>
-      </w:r>
-      <w:r>
-        <w:rPr>
-          <w:rFonts w:hint="eastAsia"/>
-        </w:rPr>
-        <w:t>你是王老五</w:t>
-      </w:r>
-      <w:r>
-        <w:t>",</w:t>
-      </w:r>
-    </w:p>
-    <w:p>
-      <w:pPr>
-        <w:ind w:firstLine="420"/>
-      </w:pPr>
-      <w:r>
-        <w:t>"pic":"www.baidu.com",</w:t>
-      </w:r>
-    </w:p>
-    <w:p>
-      <w:pPr>
-        <w:ind w:firstLine="420"/>
-      </w:pPr>
+        <w:t>":"",</w:t>
+      </w:r>
+    </w:p>
+    <w:p>
+      <w:r>
+        <w:t>"qq":"8888",</w:t>
+      </w:r>
+    </w:p>
+    <w:p>
+      <w:r>
+        <w:t>"uploadId":2,</w:t>
+      </w:r>
+    </w:p>
+    <w:p>
+      <w:r>
+        <w:t>"address":"十八层地狱",</w:t>
+      </w:r>
+    </w:p>
+    <w:p>
+      <w:r>
+        <w:t>"type":1,</w:t>
+      </w:r>
+    </w:p>
+    <w:p>
+      <w:r>
+        <w:t>"level":1,</w:t>
+      </w:r>
+    </w:p>
+    <w:p>
       <w:r>
         <w:t>"status":1</w:t>
       </w:r>
     </w:p>
     <w:p>
-      <w:pPr>
-        <w:rPr>
-          <w:rFonts w:hint="eastAsia"/>
-        </w:rPr>
-      </w:pPr>
       <w:r>
         <w:t>}</w:t>
       </w:r>
     </w:p>
-    <w:p>
-      <w:pPr>
-        <w:rPr>
-          <w:b/>
-          <w:color w:val="C00000"/>
-        </w:rPr>
-      </w:pPr>
-    </w:p>
-    <w:p>
-      <w:pPr>
-        <w:rPr>
-          <w:rFonts w:hint="eastAsia"/>
-          <w:b/>
-          <w:color w:val="C00000"/>
-        </w:rPr>
-      </w:pPr>
-      <w:r>
-        <w:rPr>
-          <w:b/>
-          <w:color w:val="C00000"/>
-        </w:rPr>
-        <w:t>http://localhost:8080/api/addQuestion?</w:t>
-      </w:r>
-      <w:r>
-        <w:rPr>
-          <w:b/>
-          <w:color w:val="C00000"/>
-        </w:rPr>
-        <w:t>id=2&amp;</w:t>
-      </w:r>
-      <w:r>
-        <w:rPr>
-          <w:b/>
-          <w:color w:val="C00000"/>
-        </w:rPr>
-        <w:t>uploadId=2&amp;reviewerId=4&amp;topicId=3&amp;title=我很忧伤啊&amp;</w:t>
-      </w:r>
-      <w:proofErr w:type="spellStart"/>
-      <w:r>
-        <w:rPr>
-          <w:b/>
-          <w:color w:val="C00000"/>
-        </w:rPr>
-        <w:t>questionBody</w:t>
-      </w:r>
-      <w:proofErr w:type="spellEnd"/>
-      <w:r>
-        <w:rPr>
-          <w:b/>
-          <w:color w:val="C00000"/>
-        </w:rPr>
-        <w:t>=请说一下忧伤的概念&amp;</w:t>
-      </w:r>
-      <w:proofErr w:type="spellStart"/>
-      <w:r>
-        <w:rPr>
-          <w:b/>
-          <w:color w:val="C00000"/>
-        </w:rPr>
-        <w:t>questionAnalysis</w:t>
-      </w:r>
-      <w:proofErr w:type="spellEnd"/>
-      <w:r>
-        <w:rPr>
-          <w:b/>
-          <w:color w:val="C00000"/>
-        </w:rPr>
-        <w:t>=忧伤还是快乐&amp;pic=www.baidu.com&amp;status=1</w:t>
-      </w:r>
+    <w:p/>
+    <w:p>
+      <w:pPr>
+        <w:pStyle w:val="a3"/>
+        <w:numPr>
+          <w:ilvl w:val="0"/>
+          <w:numId w:val="1"/>
+        </w:numPr>
+        <w:ind w:firstLineChars="0"/>
+        <w:rPr>
+          <w:b/>
+          <w:color w:val="C00000"/>
+        </w:rPr>
+      </w:pPr>
+      <w:r>
+        <w:rPr>
+          <w:rFonts w:hint="eastAsia"/>
+          <w:b/>
+          <w:color w:val="C00000"/>
+        </w:rPr>
+        <w:t>删除学生信息</w:t>
+      </w:r>
+    </w:p>
+    <w:p>
+      <w:pPr>
+        <w:rPr>
+          <w:b/>
+          <w:color w:val="000000" w:themeColor="text1"/>
+        </w:rPr>
+      </w:pPr>
+      <w:r>
+        <w:rPr>
+          <w:rFonts w:hint="eastAsia"/>
+          <w:b/>
+          <w:color w:val="000000" w:themeColor="text1"/>
+        </w:rPr>
+        <w:t>UR</w:t>
+      </w:r>
+      <w:r>
+        <w:rPr>
+          <w:b/>
+          <w:color w:val="000000" w:themeColor="text1"/>
+        </w:rPr>
+        <w:t>L:</w:t>
+      </w:r>
+      <w:r>
+        <w:rPr>
+          <w:b/>
+          <w:color w:val="000000" w:themeColor="text1"/>
+        </w:rPr>
+        <w:t xml:space="preserve"> </w:t>
+      </w:r>
+      <w:hyperlink r:id="rId11" w:history="1">
+        <w:r>
+          <w:rPr>
+            <w:rStyle w:val="a4"/>
+            <w:b/>
+          </w:rPr>
+          <w:t>http://localhost:8080/api/studentOperation?id=1</w:t>
+        </w:r>
+      </w:hyperlink>
+    </w:p>
+    <w:p>
+      <w:pPr>
+        <w:rPr>
+          <w:rFonts w:hint="eastAsia"/>
+          <w:b/>
+          <w:color w:val="000000" w:themeColor="text1"/>
+        </w:rPr>
+      </w:pPr>
+      <w:r>
+        <w:rPr>
+          <w:rFonts w:hint="eastAsia"/>
+          <w:b/>
+          <w:color w:val="000000" w:themeColor="text1"/>
+        </w:rPr>
+        <w:t>请求方法：D</w:t>
+      </w:r>
+      <w:r>
+        <w:rPr>
+          <w:b/>
+          <w:color w:val="000000" w:themeColor="text1"/>
+        </w:rPr>
+        <w:t>ELETE</w:t>
+      </w:r>
+      <w:bookmarkStart w:id="0" w:name="_GoBack"/>
+      <w:bookmarkEnd w:id="0"/>
     </w:p>
     <w:sectPr>
       <w:pgSz w:w="11906" w:h="16838"/>
@@ -2128,6 +2525,44 @@
     </w:sectPr>
   </w:body>
 </w:document>
+</file>
+
+<file path=word/endnotes.xml><?xml version="1.0" encoding="utf-8"?>
+<w:endnotes xmlns:wpc="http://schemas.microsoft.com/office/word/2010/wordprocessingCanvas" xmlns:cx="http://schemas.microsoft.com/office/drawing/2014/chartex" xmlns:cx1="http://schemas.microsoft.com/office/drawing/2015/9/8/chartex" xmlns:cx2="http://schemas.microsoft.com/office/drawing/2015/10/21/chartex" xmlns:cx3="http://schemas.microsoft.com/office/drawing/2016/5/9/chartex" xmlns:cx4="http://schemas.microsoft.com/office/drawing/2016/5/10/chartex" xmlns:cx5="http://schemas.microsoft.com/office/drawing/2016/5/11/chartex" xmlns:cx6="http://schemas.microsoft.com/office/drawing/2016/5/12/chartex" xmlns:cx7="http://schemas.microsoft.com/office/drawing/2016/5/13/chartex" xmlns:cx8="http://schemas.microsoft.com/office/drawing/2016/5/14/chartex" xmlns:mc="http://schemas.openxmlformats.org/markup-compatibility/2006" xmlns:aink="http://schemas.microsoft.com/office/drawing/2016/ink" xmlns:am3d="http://schemas.microsoft.com/office/drawing/2017/model3d" xmlns:o="urn:schemas-microsoft-com:office:office" xmlns:r="http://schemas.openxmlformats.org/officeDocument/2006/relationships" xmlns:m="http://schemas.openxmlformats.org/officeDocument/2006/math" xmlns:v="urn:schemas-microsoft-com:vml" xmlns:wp14="http://schemas.microsoft.com/office/word/2010/wordprocessingDrawing" xmlns:wp="http://schemas.openxmlformats.org/drawingml/2006/wordprocessingDrawing" xmlns:w10="urn:schemas-microsoft-com:office:word" xmlns:w="http://schemas.openxmlformats.org/wordprocessingml/2006/main" xmlns:w14="http://schemas.microsoft.com/office/word/2010/wordml" xmlns:w15="http://schemas.microsoft.com/office/word/2012/wordml" xmlns:w16cid="http://schemas.microsoft.com/office/word/2016/wordml/cid" xmlns:w16se="http://schemas.microsoft.com/office/word/2015/wordml/symex" xmlns:wpg="http://schemas.microsoft.com/office/word/2010/wordprocessingGroup" xmlns:wpi="http://schemas.microsoft.com/office/word/2010/wordprocessingInk" xmlns:wne="http://schemas.microsoft.com/office/word/2006/wordml" xmlns:wps="http://schemas.microsoft.com/office/word/2010/wordprocessingShape" mc:Ignorable="w14 w15 w16se w16cid wp14">
+  <w:endnote w:type="separator" w:id="-1">
+    <w:p>
+      <w:r>
+        <w:separator/>
+      </w:r>
+    </w:p>
+  </w:endnote>
+  <w:endnote w:type="continuationSeparator" w:id="0">
+    <w:p>
+      <w:r>
+        <w:continuationSeparator/>
+      </w:r>
+    </w:p>
+  </w:endnote>
+</w:endnotes>
+</file>
+
+<file path=word/footnotes.xml><?xml version="1.0" encoding="utf-8"?>
+<w:footnotes xmlns:wpc="http://schemas.microsoft.com/office/word/2010/wordprocessingCanvas" xmlns:cx="http://schemas.microsoft.com/office/drawing/2014/chartex" xmlns:cx1="http://schemas.microsoft.com/office/drawing/2015/9/8/chartex" xmlns:cx2="http://schemas.microsoft.com/office/drawing/2015/10/21/chartex" xmlns:cx3="http://schemas.microsoft.com/office/drawing/2016/5/9/chartex" xmlns:cx4="http://schemas.microsoft.com/office/drawing/2016/5/10/chartex" xmlns:cx5="http://schemas.microsoft.com/office/drawing/2016/5/11/chartex" xmlns:cx6="http://schemas.microsoft.com/office/drawing/2016/5/12/chartex" xmlns:cx7="http://schemas.microsoft.com/office/drawing/2016/5/13/chartex" xmlns:cx8="http://schemas.microsoft.com/office/drawing/2016/5/14/chartex" xmlns:mc="http://schemas.openxmlformats.org/markup-compatibility/2006" xmlns:aink="http://schemas.microsoft.com/office/drawing/2016/ink" xmlns:am3d="http://schemas.microsoft.com/office/drawing/2017/model3d" xmlns:o="urn:schemas-microsoft-com:office:office" xmlns:r="http://schemas.openxmlformats.org/officeDocument/2006/relationships" xmlns:m="http://schemas.openxmlformats.org/officeDocument/2006/math" xmlns:v="urn:schemas-microsoft-com:vml" xmlns:wp14="http://schemas.microsoft.com/office/word/2010/wordprocessingDrawing" xmlns:wp="http://schemas.openxmlformats.org/drawingml/2006/wordprocessingDrawing" xmlns:w10="urn:schemas-microsoft-com:office:word" xmlns:w="http://schemas.openxmlformats.org/wordprocessingml/2006/main" xmlns:w14="http://schemas.microsoft.com/office/word/2010/wordml" xmlns:w15="http://schemas.microsoft.com/office/word/2012/wordml" xmlns:w16cid="http://schemas.microsoft.com/office/word/2016/wordml/cid" xmlns:w16se="http://schemas.microsoft.com/office/word/2015/wordml/symex" xmlns:wpg="http://schemas.microsoft.com/office/word/2010/wordprocessingGroup" xmlns:wpi="http://schemas.microsoft.com/office/word/2010/wordprocessingInk" xmlns:wne="http://schemas.microsoft.com/office/word/2006/wordml" xmlns:wps="http://schemas.microsoft.com/office/word/2010/wordprocessingShape" mc:Ignorable="w14 w15 w16se w16cid wp14">
+  <w:footnote w:type="separator" w:id="-1">
+    <w:p>
+      <w:r>
+        <w:separator/>
+      </w:r>
+    </w:p>
+  </w:footnote>
+  <w:footnote w:type="continuationSeparator" w:id="0">
+    <w:p>
+      <w:r>
+        <w:continuationSeparator/>
+      </w:r>
+    </w:p>
+  </w:footnote>
+</w:footnotes>
 </file>
 
 <file path=word/numbering.xml><?xml version="1.0" encoding="utf-8"?>
@@ -2807,6 +3242,71 @@
       </w:rPr>
     </w:tblStylePr>
   </w:style>
+  <w:style w:type="paragraph" w:styleId="a7">
+    <w:name w:val="header"/>
+    <w:basedOn w:val="a"/>
+    <w:link w:val="a8"/>
+    <w:uiPriority w:val="99"/>
+    <w:unhideWhenUsed/>
+    <w:rsid w:val="00C14AF6"/>
+    <w:pPr>
+      <w:pBdr>
+        <w:bottom w:val="single" w:sz="6" w:space="1" w:color="auto"/>
+      </w:pBdr>
+      <w:tabs>
+        <w:tab w:val="center" w:pos="4153"/>
+        <w:tab w:val="right" w:pos="8306"/>
+      </w:tabs>
+      <w:snapToGrid w:val="0"/>
+      <w:jc w:val="center"/>
+    </w:pPr>
+    <w:rPr>
+      <w:sz w:val="18"/>
+      <w:szCs w:val="18"/>
+    </w:rPr>
+  </w:style>
+  <w:style w:type="character" w:customStyle="1" w:styleId="a8">
+    <w:name w:val="页眉 字符"/>
+    <w:basedOn w:val="a0"/>
+    <w:link w:val="a7"/>
+    <w:uiPriority w:val="99"/>
+    <w:rsid w:val="00C14AF6"/>
+    <w:rPr>
+      <w:sz w:val="18"/>
+      <w:szCs w:val="18"/>
+    </w:rPr>
+  </w:style>
+  <w:style w:type="paragraph" w:styleId="a9">
+    <w:name w:val="footer"/>
+    <w:basedOn w:val="a"/>
+    <w:link w:val="aa"/>
+    <w:uiPriority w:val="99"/>
+    <w:unhideWhenUsed/>
+    <w:rsid w:val="00C14AF6"/>
+    <w:pPr>
+      <w:tabs>
+        <w:tab w:val="center" w:pos="4153"/>
+        <w:tab w:val="right" w:pos="8306"/>
+      </w:tabs>
+      <w:snapToGrid w:val="0"/>
+      <w:jc w:val="left"/>
+    </w:pPr>
+    <w:rPr>
+      <w:sz w:val="18"/>
+      <w:szCs w:val="18"/>
+    </w:rPr>
+  </w:style>
+  <w:style w:type="character" w:customStyle="1" w:styleId="aa">
+    <w:name w:val="页脚 字符"/>
+    <w:basedOn w:val="a0"/>
+    <w:link w:val="a9"/>
+    <w:uiPriority w:val="99"/>
+    <w:rsid w:val="00C14AF6"/>
+    <w:rPr>
+      <w:sz w:val="18"/>
+      <w:szCs w:val="18"/>
+    </w:rPr>
+  </w:style>
 </w:styles>
 </file>
 

</xml_diff>